<commit_message>
update activity worksheet week12
</commit_message>
<xml_diff>
--- a/week12/InClass Activity multiblock sparse CCA simulation.docx
+++ b/week12/InClass Activity multiblock sparse CCA simulation.docx
@@ -314,19 +314,7 @@
         </w:numPr>
       </w:pPr>
       <w:r>
-        <w:t>How many variables are selected</w:t>
-      </w:r>
-      <w:r>
-        <w:t xml:space="preserve"> for the first canonical variable </w:t>
-      </w:r>
-      <w:r>
-        <w:t>from each b</w:t>
-      </w:r>
-      <w:r>
-        <w:t>lock</w:t>
-      </w:r>
-      <w:r>
-        <w:t xml:space="preserve">, and </w:t>
+        <w:t xml:space="preserve">How many variables are selected for the first canonical variable from each block, and </w:t>
       </w:r>
       <w:r>
         <w:t>how many were correctly selected</w:t>
@@ -366,19 +354,17 @@
       </w:r>
       <w:proofErr w:type="spellStart"/>
       <w:r>
-        <w:t>out$</w:t>
-      </w:r>
-      <w:proofErr w:type="gramStart"/>
-      <w:r>
-        <w:t>cors</w:t>
+        <w:t>out$cors</w:t>
       </w:r>
       <w:proofErr w:type="spellEnd"/>
       <w:r>
-        <w:t>[</w:t>
-      </w:r>
-      <w:proofErr w:type="gramEnd"/>
-      <w:r>
-        <w:t>1]=2.581712</w:t>
+        <w:t>[1]=</w:t>
+      </w:r>
+      <w:r>
+        <w:t xml:space="preserve"> </w:t>
+      </w:r>
+      <w:r>
+        <w:t>1.902578</w:t>
       </w:r>
       <w:r>
         <w:t xml:space="preserve">.   </w:t>
@@ -418,25 +404,7 @@
       </w:r>
       <w:proofErr w:type="spellEnd"/>
       <w:r>
-        <w:t>(x</w:t>
-      </w:r>
-      <w:r>
-        <w:t>1</w:t>
-      </w:r>
-      <w:r>
-        <w:t>cc1,x</w:t>
-      </w:r>
-      <w:r>
-        <w:t>3</w:t>
-      </w:r>
-      <w:r>
-        <w:t>cc1)</w:t>
-      </w:r>
-      <w:r>
-        <w:t xml:space="preserve"> </w:t>
-      </w:r>
-      <w:r>
-        <w:t xml:space="preserve">+ </w:t>
+        <w:t xml:space="preserve">(x1cc1,x3cc1) + </w:t>
       </w:r>
       <w:proofErr w:type="spellStart"/>
       <w:r>
@@ -444,16 +412,7 @@
       </w:r>
       <w:proofErr w:type="spellEnd"/>
       <w:r>
-        <w:t>(x</w:t>
-      </w:r>
-      <w:r>
-        <w:t>2</w:t>
-      </w:r>
-      <w:r>
-        <w:t>cc1,x3cc1)</w:t>
-      </w:r>
-      <w:r>
-        <w:t xml:space="preserve"> where xicc1 is the 1</w:t>
+        <w:t>(x2cc1,x3cc1) where xicc1 is the 1</w:t>
       </w:r>
       <w:r>
         <w:rPr>

</xml_diff>